<commit_message>
Update placeholder language in petition instructions
</commit_message>
<xml_diff>
--- a/docassemble/CLAGuardianship/data/templates/petition_for_appointment_of_guardian_next_steps.docx
+++ b/docassemble/CLAGuardianship/data/templates/petition_for_appointment_of_guardian_next_steps.docx
@@ -98,10 +98,7 @@
         <w:t xml:space="preserve"> MPC 140.</w:t>
       </w:r>
       <w:r>
-        <w:t xml:space="preserve"> </w:t>
-      </w:r>
-      <w:r>
-        <w:t>The rest of the pages in this packet are the documents you will file with the court.</w:t>
+        <w:t xml:space="preserve"> The rest of the pages in this packet are the documents you will file with the court.</w:t>
       </w:r>
     </w:p>
     <w:p/>
@@ -286,7 +283,13 @@
         <w:pStyle w:val="Heading2"/>
       </w:pPr>
       <w:r>
-        <w:t>To file your [petition] right away</w:t>
+        <w:t xml:space="preserve">To file your </w:t>
+      </w:r>
+      <w:r>
+        <w:t>petition</w:t>
+      </w:r>
+      <w:r>
+        <w:t xml:space="preserve"> right away</w:t>
       </w:r>
     </w:p>
     <w:p>
@@ -299,7 +302,37 @@
         <w:suppressAutoHyphens/>
       </w:pPr>
       <w:r>
-        <w:t>Call the {{ trial_court }} {{ showifdef('trial_court.phone_number') }} to find out how they want you to send your forms to them, such as mailing or bringing the documents to the courthouse.</w:t>
+        <w:t xml:space="preserve">Call the {{ </w:t>
+      </w:r>
+      <w:proofErr w:type="spellStart"/>
+      <w:r>
+        <w:t>trial_court</w:t>
+      </w:r>
+      <w:proofErr w:type="spellEnd"/>
+      <w:r>
+        <w:t xml:space="preserve"> }} </w:t>
+      </w:r>
+      <w:r>
+        <w:t xml:space="preserve">at </w:t>
+      </w:r>
+      <w:r>
+        <w:t xml:space="preserve">{{ </w:t>
+      </w:r>
+      <w:proofErr w:type="spellStart"/>
+      <w:r>
+        <w:t>showifdef</w:t>
+      </w:r>
+      <w:proofErr w:type="spellEnd"/>
+      <w:r>
+        <w:t>('</w:t>
+      </w:r>
+      <w:proofErr w:type="spellStart"/>
+      <w:r>
+        <w:t>trial_court.phone_number</w:t>
+      </w:r>
+      <w:proofErr w:type="spellEnd"/>
+      <w:r>
+        <w:t>') }} to find out how they want you to send your forms to them, such as mailing or bringing the documents to the courthouse.</w:t>
       </w:r>
     </w:p>
     <w:p>
@@ -520,7 +553,66 @@
     </w:p>
     <w:p>
       <w:r>
-        <w:t>Learn more about guardianship at (MASS LEGAL HELP on petition for guardianship) or follow the QR Code below.</w:t>
+        <w:t xml:space="preserve">Learn more about child </w:t>
+      </w:r>
+      <w:r>
+        <w:t xml:space="preserve">guardianship at </w:t>
+      </w:r>
+      <w:hyperlink r:id="rId13" w:history="1">
+        <w:r>
+          <w:rPr>
+            <w:rStyle w:val="Hyperlink"/>
+            <w:b/>
+            <w:bCs/>
+          </w:rPr>
+          <w:t>https://www.masslegalhelp.org/children-families-divorce/guardians-other-caregivers/guardianship-minor-overview</w:t>
+        </w:r>
+      </w:hyperlink>
+      <w:r>
+        <w:t xml:space="preserve"> </w:t>
+      </w:r>
+      <w:r>
+        <w:t xml:space="preserve"> or follow the QR Code below.</w:t>
+      </w:r>
+    </w:p>
+    <w:p/>
+    <w:p>
+      <w:r>
+        <w:drawing>
+          <wp:inline distT="0" distB="0" distL="0" distR="0" wp14:anchorId="047589A9" wp14:editId="123E75E8">
+            <wp:extent cx="861060" cy="852347"/>
+            <wp:effectExtent l="0" t="0" r="0" b="5080"/>
+            <wp:docPr id="606395566" name="Picture 1" descr="A qr code with a black and white background&#10;&#10;Description automatically generated"/>
+            <wp:cNvGraphicFramePr>
+              <a:graphicFrameLocks xmlns:a="http://schemas.openxmlformats.org/drawingml/2006/main" noChangeAspect="1"/>
+            </wp:cNvGraphicFramePr>
+            <a:graphic xmlns:a="http://schemas.openxmlformats.org/drawingml/2006/main">
+              <a:graphicData uri="http://schemas.openxmlformats.org/drawingml/2006/picture">
+                <pic:pic xmlns:pic="http://schemas.openxmlformats.org/drawingml/2006/picture">
+                  <pic:nvPicPr>
+                    <pic:cNvPr id="606395566" name="Picture 1" descr="A qr code with a black and white background&#10;&#10;Description automatically generated"/>
+                    <pic:cNvPicPr/>
+                  </pic:nvPicPr>
+                  <pic:blipFill>
+                    <a:blip r:embed="rId14"/>
+                    <a:stretch>
+                      <a:fillRect/>
+                    </a:stretch>
+                  </pic:blipFill>
+                  <pic:spPr>
+                    <a:xfrm>
+                      <a:off x="0" y="0"/>
+                      <a:ext cx="872444" cy="863615"/>
+                    </a:xfrm>
+                    <a:prstGeom prst="rect">
+                      <a:avLst/>
+                    </a:prstGeom>
+                  </pic:spPr>
+                </pic:pic>
+              </a:graphicData>
+            </a:graphic>
+          </wp:inline>
+        </w:drawing>
       </w:r>
     </w:p>
     <w:sectPr>
@@ -3123,6 +3215,27 @@
       </w:tblBorders>
     </w:tblPr>
   </w:style>
+  <w:style w:type="character" w:styleId="Hyperlink">
+    <w:name w:val="Hyperlink"/>
+    <w:basedOn w:val="DefaultParagraphFont"/>
+    <w:uiPriority w:val="99"/>
+    <w:unhideWhenUsed/>
+    <w:rsid w:val="00150CC6"/>
+    <w:rPr>
+      <w:color w:val="F49100" w:themeColor="hyperlink"/>
+      <w:u w:val="single"/>
+    </w:rPr>
+  </w:style>
+  <w:style w:type="character" w:styleId="UnresolvedMention">
+    <w:name w:val="Unresolved Mention"/>
+    <w:basedOn w:val="DefaultParagraphFont"/>
+    <w:uiPriority w:val="99"/>
+    <w:rsid w:val="00150CC6"/>
+    <w:rPr>
+      <w:color w:val="605E5C"/>
+      <w:shd w:val="clear" w:color="auto" w:fill="E1DFDD"/>
+    </w:rPr>
+  </w:style>
 </w:styles>
 </file>
 

</xml_diff>

<commit_message>
fix #143 - don't reference nonexistent 'other_parties'
</commit_message>
<xml_diff>
--- a/docassemble/CLAGuardianship/data/templates/petition_for_appointment_of_guardian_next_steps.docx
+++ b/docassemble/CLAGuardianship/data/templates/petition_for_appointment_of_guardian_next_steps.docx
@@ -283,13 +283,7 @@
         <w:pStyle w:val="Heading2"/>
       </w:pPr>
       <w:r>
-        <w:t xml:space="preserve">To file your </w:t>
-      </w:r>
-      <w:r>
-        <w:t>petition</w:t>
-      </w:r>
-      <w:r>
-        <w:t xml:space="preserve"> right away</w:t>
+        <w:t>To file your petition right away</w:t>
       </w:r>
     </w:p>
     <w:p>
@@ -302,37 +296,13 @@
         <w:suppressAutoHyphens/>
       </w:pPr>
       <w:r>
-        <w:t xml:space="preserve">Call the {{ </w:t>
-      </w:r>
-      <w:proofErr w:type="spellStart"/>
-      <w:r>
-        <w:t>trial_court</w:t>
-      </w:r>
-      <w:proofErr w:type="spellEnd"/>
-      <w:r>
-        <w:t xml:space="preserve"> }} </w:t>
+        <w:t xml:space="preserve">Call the {{ trial_court }} </w:t>
       </w:r>
       <w:r>
         <w:t xml:space="preserve">at </w:t>
       </w:r>
       <w:r>
-        <w:t xml:space="preserve">{{ </w:t>
-      </w:r>
-      <w:proofErr w:type="spellStart"/>
-      <w:r>
-        <w:t>showifdef</w:t>
-      </w:r>
-      <w:proofErr w:type="spellEnd"/>
-      <w:r>
-        <w:t>('</w:t>
-      </w:r>
-      <w:proofErr w:type="spellStart"/>
-      <w:r>
-        <w:t>trial_court.phone_number</w:t>
-      </w:r>
-      <w:proofErr w:type="spellEnd"/>
-      <w:r>
-        <w:t>') }} to find out how they want you to send your forms to them, such as mailing or bringing the documents to the courthouse.</w:t>
+        <w:t>{{ showifdef('trial_court.phone_number') }} to find out how they want you to send your forms to them, such as mailing or bringing the documents to the courthouse.</w:t>
       </w:r>
     </w:p>
     <w:p>
@@ -463,9 +433,6 @@
         <w:t xml:space="preserve">. </w:t>
       </w:r>
       <w:r>
-        <w:t xml:space="preserve">You need to give a copy of this Notice to </w:t>
-      </w:r>
-      <w:r>
         <w:rPr>
           <w14:textOutline w14:w="9525" w14:cap="rnd" w14:cmpd="sng" w14:algn="ctr">
             <w14:noFill/>
@@ -473,7 +440,7 @@
             <w14:bevel/>
           </w14:textOutline>
         </w:rPr>
-        <w:t>{{ other_parties }}.</w:t>
+        <w:t>You usually need to give notice to each parent and any person who had care or custody over {{ children.familiar() }} in the last 60 days.</w:t>
       </w:r>
     </w:p>
     <w:p/>
@@ -553,10 +520,7 @@
     </w:p>
     <w:p>
       <w:r>
-        <w:t xml:space="preserve">Learn more about child </w:t>
-      </w:r>
-      <w:r>
-        <w:t xml:space="preserve">guardianship at </w:t>
+        <w:t xml:space="preserve">Learn more about child guardianship at </w:t>
       </w:r>
       <w:hyperlink r:id="rId13" w:history="1">
         <w:r>
@@ -578,6 +542,9 @@
     <w:p/>
     <w:p>
       <w:r>
+        <w:rPr>
+          <w:noProof/>
+        </w:rPr>
         <w:drawing>
           <wp:inline distT="0" distB="0" distL="0" distR="0" wp14:anchorId="047589A9" wp14:editId="123E75E8">
             <wp:extent cx="861060" cy="852347"/>

</xml_diff>